<commit_message>
Zeiterfassung verbessert, Testprotokoll als Excel hochgeladen
</commit_message>
<xml_diff>
--- a/Dokumentation/Bericht AndreasWeber.docx
+++ b/Dokumentation/Bericht AndreasWeber.docx
@@ -684,14 +684,12 @@
       <w:r>
         <w:t xml:space="preserve"> nahezu so viele </w:t>
       </w:r>
-      <w:proofErr w:type="spellStart"/>
       <w:r>
         <w:t>Codi</w:t>
       </w:r>
       <w:r>
-        <w:t>erverfahren</w:t>
-      </w:r>
-      <w:proofErr w:type="spellEnd"/>
+        <w:t>er verfahren</w:t>
+      </w:r>
       <w:r>
         <w:t xml:space="preserve">, wie Hersteller von </w:t>
       </w:r>
@@ -792,21 +790,11 @@
         <w:lastRenderedPageBreak/>
         <w:t xml:space="preserve">Viele Protokolle arbeiten mit dieser Aufteilung in Geräte- und Funktionscode. So stören sich die Fernbedienungen z.B. von </w:t>
       </w:r>
-      <w:proofErr w:type="spellStart"/>
-      <w:r>
-        <w:t>Ferseher</w:t>
-      </w:r>
-      <w:proofErr w:type="spellEnd"/>
-      <w:r>
-        <w:t xml:space="preserve"> und Videorecorder des gleichen Herstellers nicht, auch wenn sie ihre Daten nach dem gleichen Verfahren übertragen. Hier noch zwei weitere Beispiele, bei beiden </w:t>
-      </w:r>
-      <w:proofErr w:type="spellStart"/>
-      <w:r>
-        <w:t>beiden</w:t>
-      </w:r>
-      <w:proofErr w:type="spellEnd"/>
-      <w:r>
-        <w:t xml:space="preserve"> wurde jeweils die Taste "1" gedrückt:</w:t>
+      <w:r>
+        <w:t>Fernseher</w:t>
+      </w:r>
+      <w:r>
+        <w:t xml:space="preserve"> und Videorecorder des gleichen Herstellers nicht, auch wenn sie ihre Daten nach dem gleichen Verfahren übertragen. Hier noch zwei weitere Beispiele, bei beiden wurde jeweils die Taste "1" gedrückt:</w:t>
       </w:r>
     </w:p>
     <w:p>
@@ -976,19 +964,15 @@
       <w:r>
         <w:t xml:space="preserve"> Fernbedienung verwendeten Codierung handelt es sich jedoch um ein Unbekanntes </w:t>
       </w:r>
-      <w:proofErr w:type="spellStart"/>
-      <w:r>
-        <w:t>Codierverfahren</w:t>
-      </w:r>
-      <w:proofErr w:type="spellEnd"/>
+      <w:r>
+        <w:t>Codier verfahren</w:t>
+      </w:r>
       <w:r>
         <w:t xml:space="preserve">, über das keine weiteren Informationen gefunden wurden. Bei diesem </w:t>
       </w:r>
-      <w:proofErr w:type="spellStart"/>
-      <w:r>
-        <w:t>Codierverfahren</w:t>
-      </w:r>
-      <w:proofErr w:type="spellEnd"/>
+      <w:r>
+        <w:t>Codier verfahren</w:t>
+      </w:r>
       <w:r>
         <w:t xml:space="preserve"> werden die Informationen rein über die Länge des „0“ Impulses Codiert, es gab keine Messbare Startsequenz.</w:t>
       </w:r>
@@ -1086,29 +1070,17 @@
       <w:r>
         <w:t xml:space="preserve">Im </w:t>
       </w:r>
-      <w:proofErr w:type="spellStart"/>
-      <w:r>
-        <w:t>internet</w:t>
-      </w:r>
-      <w:proofErr w:type="spellEnd"/>
-      <w:r>
-        <w:t xml:space="preserve"> wurde nach einer </w:t>
-      </w:r>
-      <w:proofErr w:type="spellStart"/>
-      <w:r>
-        <w:t>möglichkeit</w:t>
-      </w:r>
-      <w:proofErr w:type="spellEnd"/>
-      <w:r>
-        <w:t xml:space="preserve"> gesucht, das eigene Infrarotsignal aufzunehmen. Dazu wurden mehrere Möglichkeiten gefunden. Für Apple </w:t>
-      </w:r>
-      <w:proofErr w:type="spellStart"/>
-      <w:r>
-        <w:t>geräte</w:t>
-      </w:r>
-      <w:proofErr w:type="spellEnd"/>
-      <w:r>
-        <w:t xml:space="preserve"> gibt es einen fertigen Aufsatz mit dem  unter anderem auch die Hochschule Rosenheim bereits den </w:t>
+      <w:r>
+        <w:t>Internet wurde nach einer M</w:t>
+      </w:r>
+      <w:r>
+        <w:t>öglichkeit gesucht, das eigene Infrarotsignal aufzunehmen. Dazu wurden mehrere Mög</w:t>
+      </w:r>
+      <w:r>
+        <w:t>lichkeiten gefunden. Für Apple G</w:t>
+      </w:r>
+      <w:r>
+        <w:t xml:space="preserve">eräte gibt es einen fertigen Aufsatz mit dem  unter anderem auch die Hochschule Rosenheim bereits den </w:t>
       </w:r>
       <w:proofErr w:type="spellStart"/>
       <w:r>
@@ -1116,7 +1088,10 @@
       </w:r>
       <w:proofErr w:type="spellEnd"/>
       <w:r>
-        <w:t xml:space="preserve"> gesteuert hat und dazu eine passende </w:t>
+        <w:t xml:space="preserve"> gesteuert hat und dazu eine passe</w:t>
+      </w:r>
+      <w:r>
+        <w:t xml:space="preserve">nde </w:t>
       </w:r>
       <w:proofErr w:type="spellStart"/>
       <w:r>
@@ -1124,37 +1099,26 @@
       </w:r>
       <w:proofErr w:type="spellEnd"/>
       <w:r>
-        <w:t xml:space="preserve"> geschrieben hat. Diese </w:t>
-      </w:r>
-      <w:proofErr w:type="spellStart"/>
-      <w:r>
-        <w:t>version</w:t>
-      </w:r>
-      <w:proofErr w:type="spellEnd"/>
-      <w:r>
-        <w:t xml:space="preserve"> ist sehr einfach, da das </w:t>
-      </w:r>
-      <w:proofErr w:type="spellStart"/>
-      <w:r>
-        <w:t>gerät</w:t>
-      </w:r>
-      <w:proofErr w:type="spellEnd"/>
+        <w:t xml:space="preserve"> geschrieben hat. Diese V</w:t>
+      </w:r>
+      <w:r>
+        <w:t xml:space="preserve">ersion ist sehr einfach, da das </w:t>
+      </w:r>
+      <w:r>
+        <w:t>Gerät</w:t>
+      </w:r>
       <w:r>
         <w:t xml:space="preserve"> und die </w:t>
       </w:r>
-      <w:proofErr w:type="spellStart"/>
-      <w:r>
-        <w:t>beiligende</w:t>
-      </w:r>
-      <w:proofErr w:type="spellEnd"/>
+      <w:r>
+        <w:t>beiliegende</w:t>
+      </w:r>
       <w:r>
         <w:t xml:space="preserve"> Software alles selbst übernimmt, es ist für die </w:t>
       </w:r>
-      <w:proofErr w:type="spellStart"/>
-      <w:r>
-        <w:t>kommunikation</w:t>
-      </w:r>
-      <w:proofErr w:type="spellEnd"/>
+      <w:r>
+        <w:t>Kommunikation</w:t>
+      </w:r>
       <w:r>
         <w:t xml:space="preserve"> kein weiterer Programmieraufwand nötig.</w:t>
       </w:r>
@@ -1163,27 +1127,21 @@
       <w:r>
         <w:t xml:space="preserve">Im </w:t>
       </w:r>
-      <w:proofErr w:type="spellStart"/>
-      <w:r>
-        <w:t>internet</w:t>
-      </w:r>
-      <w:proofErr w:type="spellEnd"/>
+      <w:r>
+        <w:t>Internet</w:t>
+      </w:r>
       <w:r>
         <w:t xml:space="preserve"> gibt es weitere ausgereifte Geräte, um </w:t>
       </w:r>
-      <w:proofErr w:type="spellStart"/>
-      <w:r>
-        <w:t>infrarotsignale</w:t>
-      </w:r>
-      <w:proofErr w:type="spellEnd"/>
+      <w:r>
+        <w:t>infrarot Signale</w:t>
+      </w:r>
       <w:r>
         <w:t xml:space="preserve"> aufzunehmen. Leider sind diese recht teuer und </w:t>
       </w:r>
-      <w:proofErr w:type="spellStart"/>
-      <w:r>
-        <w:t>desshalb</w:t>
-      </w:r>
-      <w:proofErr w:type="spellEnd"/>
+      <w:r>
+        <w:t>deshalb</w:t>
+      </w:r>
       <w:r>
         <w:t xml:space="preserve"> wurde eine günstigere Variante gesucht.</w:t>
       </w:r>
@@ -1204,31 +1162,25 @@
         </w:rPr>
       </w:pPr>
       <w:r>
-        <w:t xml:space="preserve">Bei der Suche sind wir auf den sogenannten TSOP </w:t>
-      </w:r>
-      <w:proofErr w:type="spellStart"/>
-      <w:r>
-        <w:t>empfänger</w:t>
-      </w:r>
-      <w:proofErr w:type="spellEnd"/>
-      <w:r>
-        <w:t xml:space="preserve"> gestoßen. Dieser wird an 5V </w:t>
-      </w:r>
-      <w:proofErr w:type="spellStart"/>
-      <w:r>
-        <w:t>gleichspannung</w:t>
-      </w:r>
-      <w:proofErr w:type="spellEnd"/>
-      <w:r>
-        <w:t xml:space="preserve"> angeschlossen und  wandelt das empfangene Lichtsignal in eine digitale </w:t>
-      </w:r>
-      <w:proofErr w:type="spellStart"/>
-      <w:r>
-        <w:t>spannung</w:t>
-      </w:r>
-      <w:proofErr w:type="spellEnd"/>
-      <w:r>
-        <w:t xml:space="preserve"> um. Außerdem filtert er bereits die Grundfrequenz von 40HZ heraus.</w:t>
+        <w:t>Bei der Suche sin</w:t>
+      </w:r>
+      <w:r>
+        <w:t>d wir auf den sogenannten TSOP E</w:t>
+      </w:r>
+      <w:r>
+        <w:t>mpfäng</w:t>
+      </w:r>
+      <w:r>
+        <w:t>er gestoßen. Dieser wird an 5V G</w:t>
+      </w:r>
+      <w:r>
+        <w:t>leichspannung angeschlossen und  wandelt das empfangen</w:t>
+      </w:r>
+      <w:r>
+        <w:t>e Lichtsignal in eine digitale S</w:t>
+      </w:r>
+      <w:r>
+        <w:t>pannung um. Außerdem filtert er bereits die Grundfrequenz von 40HZ heraus.</w:t>
       </w:r>
       <w:r>
         <w:rPr>
@@ -1334,7 +1286,10 @@
       </w:r>
       <w:proofErr w:type="spellEnd"/>
       <w:r>
-        <w:t xml:space="preserve"> Aufzeichnen des Signals mit einem PC benötigt man nun noch eine Schaltung, die das Signal in eine für den </w:t>
+        <w:t xml:space="preserve"> Aufzeichnen des Signals mit einem PC benötigt man nun noch eine Schaltung, die das Signal </w:t>
+      </w:r>
+      <w:r>
+        <w:t xml:space="preserve">in eine für den </w:t>
       </w:r>
       <w:proofErr w:type="spellStart"/>
       <w:r>
@@ -1342,29 +1297,22 @@
       </w:r>
       <w:proofErr w:type="spellEnd"/>
       <w:r>
+        <w:t xml:space="preserve"> Port </w:t>
+      </w:r>
+      <w:proofErr w:type="spellStart"/>
+      <w:r>
+        <w:t>E</w:t>
+      </w:r>
+      <w:r>
+        <w:t>mpfangbare</w:t>
+      </w:r>
+      <w:proofErr w:type="spellEnd"/>
+      <w:r>
         <w:t xml:space="preserve"> </w:t>
       </w:r>
-      <w:proofErr w:type="spellStart"/>
-      <w:r>
-        <w:t>port</w:t>
-      </w:r>
-      <w:proofErr w:type="spellEnd"/>
-      <w:r>
-        <w:t xml:space="preserve"> </w:t>
-      </w:r>
-      <w:proofErr w:type="spellStart"/>
-      <w:r>
-        <w:t>empfangbare</w:t>
-      </w:r>
-      <w:proofErr w:type="spellEnd"/>
-      <w:r>
-        <w:t xml:space="preserve"> </w:t>
-      </w:r>
-      <w:proofErr w:type="spellStart"/>
-      <w:r>
-        <w:t>sequenz</w:t>
-      </w:r>
-      <w:proofErr w:type="spellEnd"/>
+      <w:r>
+        <w:t>Sequenz</w:t>
+      </w:r>
       <w:r>
         <w:t xml:space="preserve"> umsetzt.</w:t>
       </w:r>
@@ -1433,15 +1381,13 @@
     </w:p>
     <w:p>
       <w:r>
-        <w:t xml:space="preserve">Zur </w:t>
-      </w:r>
-      <w:proofErr w:type="spellStart"/>
-      <w:r>
-        <w:t>versorgung</w:t>
-      </w:r>
-      <w:proofErr w:type="spellEnd"/>
-      <w:r>
-        <w:t xml:space="preserve"> dieser Schaltung mit Strom wird keine externe Spannungsquelle benötigt. An den Pins 5 und 7 des </w:t>
+        <w:t>Zur V</w:t>
+      </w:r>
+      <w:r>
+        <w:t>ersorgung dieser Schaltung mit Strom wird keine externe Spannungsquelle benötig</w:t>
+      </w:r>
+      <w:r>
+        <w:t xml:space="preserve">t. An den Pins 5 und 7 des </w:t>
       </w:r>
       <w:proofErr w:type="spellStart"/>
       <w:r>
@@ -1449,31 +1395,19 @@
       </w:r>
       <w:proofErr w:type="spellEnd"/>
       <w:r>
-        <w:t xml:space="preserve"> </w:t>
-      </w:r>
-      <w:proofErr w:type="spellStart"/>
-      <w:r>
-        <w:t>ports</w:t>
-      </w:r>
-      <w:proofErr w:type="spellEnd"/>
-      <w:r>
-        <w:t xml:space="preserve"> können 10V Gleichspannung abgegriffen werden. Diese werden dann vom IC2 in eine </w:t>
-      </w:r>
-      <w:proofErr w:type="spellStart"/>
-      <w:r>
-        <w:t>Konstannte</w:t>
-      </w:r>
-      <w:proofErr w:type="spellEnd"/>
-      <w:r>
-        <w:t xml:space="preserve"> 5V </w:t>
-      </w:r>
-      <w:proofErr w:type="spellStart"/>
-      <w:r>
-        <w:t>gleichspannung</w:t>
-      </w:r>
-      <w:proofErr w:type="spellEnd"/>
-      <w:r>
-        <w:t xml:space="preserve"> heruntergeregelt. Diese kann dann an den Pins 1 und 2 des TSOP 1738 zur Spannungsversorgung genutzt werden. Der Kondensator C1 glättet diese Spannung und verhindert kurzzeitige Spannungseinbrüche. Am Pin 3 des TSOP wird dann das Signal in Form eines Digitalen Rechtecksignals ausgegeben. Der Widerstand R1 erfüllt lediglich eine </w:t>
+        <w:t xml:space="preserve"> P</w:t>
+      </w:r>
+      <w:r>
+        <w:t>orts können 10V Gleichspannung abgegriffen werden. Diese werden dann</w:t>
+      </w:r>
+      <w:r>
+        <w:t xml:space="preserve"> vom IC2 in eine konstante 5V G</w:t>
+      </w:r>
+      <w:r>
+        <w:t>leichspannung heruntergeregelt. Diese kann dann an den Pins 1 und 2 des TSOP 1738 zur Spannungsversorgung genutzt werden. Der Kondensator C1 glättet diese Spannung und verhindert kurzzeitige Spannungseinbrüche. Am Pin 3 des TSOP wird dann das Signal in Form eines Digitalen Rechtecksignals ausgegeben. Der Widerstand R1</w:t>
+      </w:r>
+      <w:r>
+        <w:t xml:space="preserve"> erfüllt lediglich eine </w:t>
       </w:r>
       <w:proofErr w:type="spellStart"/>
       <w:r>
@@ -1481,15 +1415,10 @@
       </w:r>
       <w:proofErr w:type="spellEnd"/>
       <w:r>
-        <w:t xml:space="preserve"> </w:t>
-      </w:r>
-      <w:proofErr w:type="spellStart"/>
-      <w:r>
-        <w:t>funktion</w:t>
-      </w:r>
-      <w:proofErr w:type="spellEnd"/>
-      <w:r>
-        <w:t xml:space="preserve">. Das Signal kann dann vom Computer über den Pin 1 des </w:t>
+        <w:t xml:space="preserve"> F</w:t>
+      </w:r>
+      <w:r>
+        <w:t xml:space="preserve">unktion. Das Signal kann dann vom Computer über den Pin 1 des </w:t>
       </w:r>
       <w:proofErr w:type="spellStart"/>
       <w:r>
@@ -1597,16 +1526,14 @@
           </wp:anchor>
         </w:drawing>
       </w:r>
-      <w:proofErr w:type="spellStart"/>
       <w:r>
         <w:t>Au</w:t>
       </w:r>
       <w:r>
-        <w:t>fname</w:t>
-      </w:r>
-      <w:proofErr w:type="spellEnd"/>
-      <w:r>
-        <w:t xml:space="preserve"> des </w:t>
+        <w:t>fna</w:t>
+      </w:r>
+      <w:r>
+        <w:t xml:space="preserve">hme des </w:t>
       </w:r>
       <w:proofErr w:type="spellStart"/>
       <w:r>
@@ -1614,57 +1541,53 @@
       </w:r>
       <w:proofErr w:type="spellEnd"/>
       <w:r>
+        <w:t xml:space="preserve"> F</w:t>
+      </w:r>
+      <w:r>
+        <w:t xml:space="preserve">iles mit </w:t>
+      </w:r>
+      <w:proofErr w:type="spellStart"/>
+      <w:r>
+        <w:t>WinLIRC</w:t>
+      </w:r>
+      <w:proofErr w:type="spellEnd"/>
+    </w:p>
+    <w:p>
+      <w:r>
+        <w:t>N</w:t>
+      </w:r>
+      <w:r>
+        <w:t xml:space="preserve">un kann mit der Software </w:t>
+      </w:r>
+      <w:proofErr w:type="spellStart"/>
+      <w:r>
+        <w:t>WinLIRC</w:t>
+      </w:r>
+      <w:proofErr w:type="spellEnd"/>
+      <w:r>
+        <w:t xml:space="preserve">, die im Internet frei verfügbar ist, aus den empfangenen </w:t>
+      </w:r>
+      <w:proofErr w:type="gramStart"/>
+      <w:r>
+        <w:t>infrarot</w:t>
+      </w:r>
+      <w:proofErr w:type="gramEnd"/>
+      <w:r>
         <w:t xml:space="preserve"> </w:t>
       </w:r>
-      <w:proofErr w:type="spellStart"/>
-      <w:r>
-        <w:t>files</w:t>
-      </w:r>
-      <w:proofErr w:type="spellEnd"/>
-      <w:r>
-        <w:t xml:space="preserve"> mit </w:t>
-      </w:r>
-      <w:proofErr w:type="spellStart"/>
-      <w:r>
-        <w:t>WinLIRC</w:t>
-      </w:r>
-      <w:proofErr w:type="spellEnd"/>
-    </w:p>
-    <w:p>
-      <w:r>
-        <w:t>N</w:t>
-      </w:r>
-      <w:r>
-        <w:t xml:space="preserve">un kann mit der Software </w:t>
-      </w:r>
-      <w:proofErr w:type="spellStart"/>
-      <w:r>
-        <w:t>WinLIRC</w:t>
-      </w:r>
-      <w:proofErr w:type="spellEnd"/>
-      <w:r>
-        <w:t xml:space="preserve">, die im Internet frei verfügbar ist, aus den empfangenen infrarot </w:t>
-      </w:r>
-      <w:proofErr w:type="spellStart"/>
-      <w:r>
-        <w:t>sequenzen</w:t>
-      </w:r>
-      <w:proofErr w:type="spellEnd"/>
+      <w:r>
+        <w:t>Sequenzen</w:t>
+      </w:r>
       <w:r>
         <w:t xml:space="preserve"> ein Beschreibungsfile erstellt werden.</w:t>
       </w:r>
     </w:p>
     <w:p>
       <w:r>
-        <w:t xml:space="preserve">Dazu wird der COM </w:t>
-      </w:r>
-      <w:proofErr w:type="spellStart"/>
-      <w:r>
-        <w:t>anschluss</w:t>
-      </w:r>
-      <w:proofErr w:type="spellEnd"/>
-      <w:r>
-        <w:t xml:space="preserve"> des PCs mit der TSOP Schaltung verbunden. Hat der verwendete PC keinen COM </w:t>
+        <w:t>Dazu wird der COM A</w:t>
+      </w:r>
+      <w:r>
+        <w:t xml:space="preserve">nschluss des PCs mit der TSOP Schaltung verbunden. Hat der verwendete PC keinen COM </w:t>
       </w:r>
       <w:proofErr w:type="spellStart"/>
       <w:r>
@@ -1672,7 +1595,10 @@
       </w:r>
       <w:proofErr w:type="spellEnd"/>
       <w:r>
-        <w:t xml:space="preserve">, kann alternativ auch ein USB </w:t>
+        <w:t>, kann al</w:t>
+      </w:r>
+      <w:r>
+        <w:t xml:space="preserve">ternativ auch ein USB </w:t>
       </w:r>
       <w:proofErr w:type="spellStart"/>
       <w:r>
@@ -1680,15 +1606,10 @@
       </w:r>
       <w:proofErr w:type="spellEnd"/>
       <w:r>
-        <w:t xml:space="preserve"> RS232 </w:t>
-      </w:r>
-      <w:proofErr w:type="spellStart"/>
-      <w:r>
-        <w:t>adapter</w:t>
-      </w:r>
-      <w:proofErr w:type="spellEnd"/>
-      <w:r>
-        <w:t xml:space="preserve"> verwendet werden. Aus </w:t>
+        <w:t xml:space="preserve"> RS232 A</w:t>
+      </w:r>
+      <w:r>
+        <w:t xml:space="preserve">dapter verwendet werden. Aus </w:t>
       </w:r>
       <w:proofErr w:type="spellStart"/>
       <w:r>
@@ -1698,34 +1619,26 @@
       <w:r>
         <w:t xml:space="preserve"> gibt es mit solchen Adaptern leider des </w:t>
       </w:r>
-      <w:proofErr w:type="spellStart"/>
-      <w:proofErr w:type="gramStart"/>
-      <w:r>
-        <w:t>öfteren</w:t>
-      </w:r>
-      <w:proofErr w:type="spellEnd"/>
-      <w:proofErr w:type="gramEnd"/>
+      <w:r>
+        <w:t>Öfteren</w:t>
+      </w:r>
       <w:r>
         <w:t xml:space="preserve"> Probleme. </w:t>
       </w:r>
     </w:p>
     <w:p>
       <w:r>
-        <w:t xml:space="preserve">Dazu muss im Menü „Serial Device“ als </w:t>
-      </w:r>
-      <w:proofErr w:type="spellStart"/>
-      <w:r>
-        <w:t>eingabegerät</w:t>
-      </w:r>
-      <w:proofErr w:type="spellEnd"/>
-      <w:r>
-        <w:t xml:space="preserve"> </w:t>
-      </w:r>
-      <w:proofErr w:type="spellStart"/>
-      <w:r>
-        <w:t>contiguriert</w:t>
-      </w:r>
-      <w:proofErr w:type="spellEnd"/>
+        <w:t>Dazu muss im Menü „Serial Device“ als</w:t>
+      </w:r>
+      <w:r>
+        <w:t xml:space="preserve"> E</w:t>
+      </w:r>
+      <w:r>
+        <w:t xml:space="preserve">ingabegerät </w:t>
+      </w:r>
+      <w:r>
+        <w:t>konfiguriert</w:t>
+      </w:r>
       <w:r>
         <w:t xml:space="preserve"> werden. Anschließend kann mit „</w:t>
       </w:r>
@@ -1961,29 +1874,24 @@
       </w:r>
       <w:proofErr w:type="spellEnd"/>
       <w:r>
+        <w:t xml:space="preserve"> F</w:t>
+      </w:r>
+      <w:r>
+        <w:t xml:space="preserve">ile, wie es direkt nach dem einlesen aussieht. Die Infrarotsequenz wird dabei nur als </w:t>
+      </w:r>
+      <w:r>
+        <w:t>„</w:t>
+      </w:r>
+      <w:proofErr w:type="spellStart"/>
+      <w:r>
+        <w:t>raw</w:t>
+      </w:r>
+      <w:proofErr w:type="spellEnd"/>
+      <w:r>
         <w:t xml:space="preserve"> </w:t>
       </w:r>
       <w:proofErr w:type="spellStart"/>
       <w:r>
-        <w:t>file</w:t>
-      </w:r>
-      <w:proofErr w:type="spellEnd"/>
-      <w:r>
-        <w:t xml:space="preserve">, wie es direkt nach dem einlesen aussieht. Die Infrarotsequenz wird dabei nur als </w:t>
-      </w:r>
-      <w:r>
-        <w:t>„</w:t>
-      </w:r>
-      <w:proofErr w:type="spellStart"/>
-      <w:r>
-        <w:t>raw</w:t>
-      </w:r>
-      <w:proofErr w:type="spellEnd"/>
-      <w:r>
-        <w:t xml:space="preserve"> </w:t>
-      </w:r>
-      <w:proofErr w:type="spellStart"/>
-      <w:r>
         <w:t>code</w:t>
       </w:r>
       <w:proofErr w:type="spellEnd"/>
@@ -1993,13 +1901,14 @@
       <w:r>
         <w:t xml:space="preserve"> aufgezeichnet. Es </w:t>
       </w:r>
-      <w:proofErr w:type="gramStart"/>
-      <w:r>
-        <w:t>werden</w:t>
-      </w:r>
-      <w:proofErr w:type="gramEnd"/>
-      <w:r>
-        <w:t xml:space="preserve"> also jeweils die Länge des high und des </w:t>
+      <w:r>
+        <w:t>wird</w:t>
+      </w:r>
+      <w:r>
+        <w:t xml:space="preserve"> also jeweils </w:t>
+      </w:r>
+      <w:r>
+        <w:t xml:space="preserve">die Länge des high und des </w:t>
       </w:r>
       <w:proofErr w:type="spellStart"/>
       <w:r>
@@ -2007,15 +1916,10 @@
       </w:r>
       <w:proofErr w:type="spellEnd"/>
       <w:r>
-        <w:t xml:space="preserve"> </w:t>
-      </w:r>
-      <w:proofErr w:type="spellStart"/>
-      <w:r>
-        <w:t>impulses</w:t>
-      </w:r>
-      <w:proofErr w:type="spellEnd"/>
-      <w:r>
-        <w:t xml:space="preserve"> codiert. Bei dem dargestellten Signal handelt es sich nur um eine Taste eines Signals, in dem Fall würde sich das Gewicht des Fisches nach vorne bewegen.</w:t>
+        <w:t xml:space="preserve"> I</w:t>
+      </w:r>
+      <w:r>
+        <w:t>mpulses codiert. Bei dem dargestellten Signal handelt es sich nur um eine Taste eines Signals, in dem Fall würde sich das Gewicht des Fisches nach vorne bewegen.</w:t>
       </w:r>
     </w:p>
     <w:p>
@@ -2396,15 +2300,10 @@
       </w:r>
       <w:proofErr w:type="spellEnd"/>
       <w:r>
-        <w:t xml:space="preserve"> </w:t>
-      </w:r>
-      <w:proofErr w:type="spellStart"/>
-      <w:r>
-        <w:t>infrarotadapter</w:t>
-      </w:r>
-      <w:proofErr w:type="spellEnd"/>
-      <w:r>
-        <w:t xml:space="preserve"> ist ein universelles Gerät, das das Audiosignal des </w:t>
+        <w:t xml:space="preserve"> I</w:t>
+      </w:r>
+      <w:r>
+        <w:t xml:space="preserve">nfrarotadapter ist ein universelles Gerät, das das Audiosignal des </w:t>
       </w:r>
       <w:r>
         <w:t>Smartphone</w:t>
@@ -2518,15 +2417,10 @@
         <w:t>Adapter</w:t>
       </w:r>
       <w:r>
-        <w:t xml:space="preserve"> gehört auch eine open </w:t>
-      </w:r>
-      <w:proofErr w:type="spellStart"/>
-      <w:r>
-        <w:t>source</w:t>
-      </w:r>
-      <w:proofErr w:type="spellEnd"/>
-      <w:r>
-        <w:t xml:space="preserve"> Applikation fürs </w:t>
+        <w:t xml:space="preserve"> gehört auch eine open S</w:t>
+      </w:r>
+      <w:r>
+        <w:t xml:space="preserve">ource Applikation fürs </w:t>
       </w:r>
       <w:r>
         <w:t>Smartphone</w:t>
@@ -2580,144 +2474,8 @@
     </w:p>
     <w:p/>
     <w:p>
-      <w:r>
-        <w:lastRenderedPageBreak/>
-        <w:t xml:space="preserve">xx. </w:t>
-      </w:r>
       <w:bookmarkStart w:id="0" w:name="_GoBack"/>
       <w:bookmarkEnd w:id="0"/>
-      <w:r>
-        <w:t xml:space="preserve">Versionsverwaltungstool </w:t>
-      </w:r>
-      <w:proofErr w:type="spellStart"/>
-      <w:r>
-        <w:t>Git</w:t>
-      </w:r>
-      <w:proofErr w:type="spellEnd"/>
-    </w:p>
-    <w:p>
-      <w:proofErr w:type="spellStart"/>
-      <w:r>
-        <w:t>Git</w:t>
-      </w:r>
-      <w:proofErr w:type="spellEnd"/>
-      <w:r>
-        <w:t xml:space="preserve"> ist ein Versionsverwaltungsprogramm für einen oder mehrere Nutzer. Versionen werden immer innerhalb eines „</w:t>
-      </w:r>
-      <w:proofErr w:type="spellStart"/>
-      <w:r>
-        <w:t>Repositorys</w:t>
-      </w:r>
-      <w:proofErr w:type="spellEnd"/>
-      <w:r>
-        <w:t>“ verwaltet in dem immer alle älteren Versionen gespeichert sind. Um gemeinsam auf einem Repository arbeiten zu können, muss ein Repository auf einen Server gespeichert werden, von dem alle Nutzer das aktuelle Repository runterladen können und auf den alle Nutzer ihre Änderungen (ihr Repository) hochladen können. Die beiden Operationen heißen Pull (runterladen) un</w:t>
-      </w:r>
-      <w:r>
-        <w:t>d Push (hochladen) wobei  beim H</w:t>
-      </w:r>
-      <w:r>
-        <w:t>erunterladen Änderungen die auf dem Server gespeichert sind mit denen im lokalen Repository verschmolzen werden (</w:t>
-      </w:r>
-      <w:proofErr w:type="spellStart"/>
-      <w:r>
-        <w:t>merge</w:t>
-      </w:r>
-      <w:proofErr w:type="spellEnd"/>
-      <w:r>
-        <w:t>).</w:t>
-      </w:r>
-    </w:p>
-    <w:p>
-      <w:proofErr w:type="spellStart"/>
-      <w:r>
-        <w:t>GitHub</w:t>
-      </w:r>
-      <w:proofErr w:type="spellEnd"/>
-      <w:r>
-        <w:t xml:space="preserve"> bietet die Möglichkeit ein solches Repository auf deren Servern zu speichern und es über eine Weboberfläche zu verwalten.</w:t>
-      </w:r>
-    </w:p>
-    <w:p>
-      <w:proofErr w:type="spellStart"/>
-      <w:r>
-        <w:t>Git</w:t>
-      </w:r>
-      <w:proofErr w:type="spellEnd"/>
-      <w:r>
-        <w:t xml:space="preserve"> wird normalerweise über eine Konsole gesteuert, doch um die Bedienung intuitiv zu gestalten gibt es einige „GUI-Erweiterungen“. Wir haben uns für </w:t>
-      </w:r>
-      <w:proofErr w:type="spellStart"/>
-      <w:r>
-        <w:t>TortoiseGit</w:t>
-      </w:r>
-      <w:proofErr w:type="spellEnd"/>
-      <w:r>
-        <w:t xml:space="preserve"> entschieden, mit dem man im Windows Explorer über die rechte Maustaste ein Kontextmenü aufrufen kann, das viele </w:t>
-      </w:r>
-      <w:proofErr w:type="spellStart"/>
-      <w:r>
-        <w:t>Git</w:t>
-      </w:r>
-      <w:proofErr w:type="spellEnd"/>
-      <w:r>
-        <w:t xml:space="preserve"> Möglichkeiten erleichtert.</w:t>
-      </w:r>
-    </w:p>
-    <w:p>
-      <w:r>
-        <w:rPr>
-          <w:noProof/>
-          <w:lang w:eastAsia="de-AT"/>
-        </w:rPr>
-        <w:drawing>
-          <wp:inline distT="0" distB="0" distL="0" distR="0">
-            <wp:extent cx="5760720" cy="4424082"/>
-            <wp:effectExtent l="0" t="0" r="0" b="0"/>
-            <wp:docPr id="16" name="Grafik 16" descr="C:\Users\Ich\Pictures\Git.JPG"/>
-            <wp:cNvGraphicFramePr>
-              <a:graphicFrameLocks xmlns:a="http://schemas.openxmlformats.org/drawingml/2006/main" noChangeAspect="1"/>
-            </wp:cNvGraphicFramePr>
-            <a:graphic xmlns:a="http://schemas.openxmlformats.org/drawingml/2006/main">
-              <a:graphicData uri="http://schemas.openxmlformats.org/drawingml/2006/picture">
-                <pic:pic xmlns:pic="http://schemas.openxmlformats.org/drawingml/2006/picture">
-                  <pic:nvPicPr>
-                    <pic:cNvPr id="0" name="Picture 3" descr="C:\Users\Ich\Pictures\Git.JPG"/>
-                    <pic:cNvPicPr>
-                      <a:picLocks noChangeAspect="1" noChangeArrowheads="1"/>
-                    </pic:cNvPicPr>
-                  </pic:nvPicPr>
-                  <pic:blipFill>
-                    <a:blip r:embed="rId23">
-                      <a:extLst>
-                        <a:ext uri="{28A0092B-C50C-407E-A947-70E740481C1C}">
-                          <a14:useLocalDpi xmlns:a14="http://schemas.microsoft.com/office/drawing/2010/main" val="0"/>
-                        </a:ext>
-                      </a:extLst>
-                    </a:blip>
-                    <a:srcRect/>
-                    <a:stretch>
-                      <a:fillRect/>
-                    </a:stretch>
-                  </pic:blipFill>
-                  <pic:spPr bwMode="auto">
-                    <a:xfrm>
-                      <a:off x="0" y="0"/>
-                      <a:ext cx="5760720" cy="4424082"/>
-                    </a:xfrm>
-                    <a:prstGeom prst="rect">
-                      <a:avLst/>
-                    </a:prstGeom>
-                    <a:noFill/>
-                    <a:ln>
-                      <a:noFill/>
-                    </a:ln>
-                  </pic:spPr>
-                </pic:pic>
-              </a:graphicData>
-            </a:graphic>
-          </wp:inline>
-        </w:drawing>
-      </w:r>
     </w:p>
     <w:sectPr>
       <w:pgSz w:w="11906" w:h="16838"/>
@@ -3954,7 +3712,7 @@
 </file>
 
 <file path=customXml/itemProps1.xml><?xml version="1.0" encoding="utf-8"?>
-<ds:datastoreItem xmlns:ds="http://schemas.openxmlformats.org/officeDocument/2006/customXml" ds:itemID="{043EAB06-D68F-46FC-9343-03F84BAA216E}">
+<ds:datastoreItem xmlns:ds="http://schemas.openxmlformats.org/officeDocument/2006/customXml" ds:itemID="{39916115-439E-4657-A0A8-D5FDC2869CD7}">
   <ds:schemaRefs>
     <ds:schemaRef ds:uri="http://schemas.openxmlformats.org/officeDocument/2006/bibliography"/>
   </ds:schemaRefs>

</xml_diff>